<commit_message>
updated resumes and wording of main page
</commit_message>
<xml_diff>
--- a/file/CV.docx
+++ b/file/CV.docx
@@ -223,17 +223,18 @@
         <w:r>
           <w:rPr>
             <w:rStyle w:val="InternetLink"/>
-            <w:rFonts w:ascii="Roboto;sans-serif" w:hAnsi="Roboto;sans-serif"/>
+            <w:rFonts w:ascii="Arial" w:hAnsi="Arial"/>
             <w:b w:val="false"/>
             <w:i w:val="false"/>
             <w:caps w:val="false"/>
             <w:smallCaps w:val="false"/>
             <w:strike w:val="false"/>
             <w:dstrike w:val="false"/>
-            <w:color w:val="59344F"/>
+            <w:color w:val="000080"/>
             <w:sz w:val="20"/>
-            <w:u w:val="none"/>
+            <w:u w:val="single"/>
             <w:effect w:val="none"/>
+            <w:lang w:val="zxx" w:eastAsia="zxx" w:bidi="zxx"/>
           </w:rPr>
           <w:t>github.com/justinsorensen2</w:t>
         </w:r>
@@ -285,6 +286,57 @@
           <w:t>linkedin.com/in/justinsorensen2/</w:t>
         </w:r>
       </w:hyperlink>
+      <w:r>
+        <w:rPr>
+          <w:rFonts w:ascii="Arial" w:hAnsi="Arial"/>
+          <w:b w:val="false"/>
+          <w:i w:val="false"/>
+          <w:caps w:val="false"/>
+          <w:smallCaps w:val="false"/>
+          <w:strike w:val="false"/>
+          <w:dstrike w:val="false"/>
+          <w:color w:val="59344F"/>
+          <w:sz w:val="20"/>
+          <w:u w:val="none"/>
+          <w:effect w:val="none"/>
+        </w:rPr>
+        <w:t xml:space="preserve"> </w:t>
+      </w:r>
+      <w:r>
+        <w:rPr>
+          <w:rFonts w:ascii="Arial" w:hAnsi="Arial"/>
+          <w:b w:val="false"/>
+          <w:i w:val="false"/>
+          <w:caps w:val="false"/>
+          <w:smallCaps w:val="false"/>
+          <w:strike w:val="false"/>
+          <w:dstrike w:val="false"/>
+          <w:color w:val="59344F"/>
+          <w:sz w:val="20"/>
+          <w:u w:val="none"/>
+          <w:effect w:val="none"/>
+        </w:rPr>
+        <w:t xml:space="preserve">|| </w:t>
+      </w:r>
+      <w:hyperlink r:id="rId5">
+        <w:r>
+          <w:rPr>
+            <w:rStyle w:val="InternetLink"/>
+            <w:rFonts w:ascii="Arial" w:hAnsi="Arial"/>
+            <w:b w:val="false"/>
+            <w:i w:val="false"/>
+            <w:caps w:val="false"/>
+            <w:smallCaps w:val="false"/>
+            <w:strike w:val="false"/>
+            <w:dstrike w:val="false"/>
+            <w:color w:val="59344F"/>
+            <w:sz w:val="20"/>
+            <w:u w:val="none"/>
+            <w:effect w:val="none"/>
+          </w:rPr>
+          <w:t>https://justin-sorensen-portfolio.netlify.app/</w:t>
+        </w:r>
+      </w:hyperlink>
     </w:p>
     <w:p>
       <w:pPr>
@@ -1530,22 +1582,6 @@
           <w:effect w:val="none"/>
         </w:rPr>
         <w:t xml:space="preserve"> – </w:t>
-      </w:r>
-      <w:r>
-        <w:rPr>
-          <w:rFonts w:ascii="Roboto;sans-serif" w:hAnsi="Roboto;sans-serif"/>
-          <w:b w:val="false"/>
-          <w:i w:val="false"/>
-          <w:caps w:val="false"/>
-          <w:smallCaps w:val="false"/>
-          <w:strike w:val="false"/>
-          <w:dstrike w:val="false"/>
-          <w:color w:val="59344F"/>
-          <w:sz w:val="20"/>
-          <w:u w:val="none"/>
-          <w:effect w:val="none"/>
-        </w:rPr>
-        <w:t xml:space="preserve">IT </w:t>
       </w:r>
       <w:r>
         <w:rPr>

</xml_diff>